<commit_message>
It's the new edition
</commit_message>
<xml_diff>
--- a/Assignment-3_Homework.docx
+++ b/Assignment-3_Homework.docx
@@ -24,7 +24,7 @@
     <w:p>
       <w:pPr>
         <w:rPr>
-          <w:rFonts w:ascii="Times New Roman" w:hAnsi="Times New Roman" w:cs="Times New Roman" w:hint="eastAsia"/>
+          <w:rFonts w:ascii="Times New Roman" w:hAnsi="Times New Roman" w:cs="Times New Roman"/>
         </w:rPr>
       </w:pPr>
       <w:r>
@@ -51,7 +51,7 @@
     <w:p>
       <w:pPr>
         <w:rPr>
-          <w:rFonts w:ascii="Times New Roman" w:hAnsi="Times New Roman" w:cs="Times New Roman" w:hint="eastAsia"/>
+          <w:rFonts w:ascii="Times New Roman" w:hAnsi="Times New Roman" w:cs="Times New Roman"/>
         </w:rPr>
       </w:pPr>
       <w:r>
@@ -108,7 +108,7 @@
     <w:p>
       <w:pPr>
         <w:rPr>
-          <w:rFonts w:ascii="Times New Roman" w:hAnsi="Times New Roman" w:cs="Times New Roman" w:hint="eastAsia"/>
+          <w:rFonts w:ascii="Times New Roman" w:hAnsi="Times New Roman" w:cs="Times New Roman"/>
         </w:rPr>
       </w:pPr>
       <w:r>
@@ -155,7 +155,7 @@
     <w:p>
       <w:pPr>
         <w:rPr>
-          <w:rFonts w:ascii="Times New Roman" w:hAnsi="Times New Roman" w:cs="Times New Roman" w:hint="eastAsia"/>
+          <w:rFonts w:ascii="Times New Roman" w:hAnsi="Times New Roman" w:cs="Times New Roman"/>
         </w:rPr>
       </w:pPr>
       <w:r>
@@ -231,7 +231,7 @@
     <w:p>
       <w:pPr>
         <w:rPr>
-          <w:rFonts w:ascii="Times New Roman" w:hAnsi="Times New Roman" w:cs="Times New Roman" w:hint="eastAsia"/>
+          <w:rFonts w:ascii="Times New Roman" w:hAnsi="Times New Roman" w:cs="Times New Roman"/>
           <w:b/>
           <w:sz w:val="36"/>
           <w:szCs w:val="36"/>
@@ -372,7 +372,7 @@
     <w:p>
       <w:pPr>
         <w:rPr>
-          <w:rFonts w:ascii="Times New Roman" w:hAnsi="Times New Roman" w:cs="Times New Roman"/>
+          <w:rFonts w:ascii="Times New Roman" w:hAnsi="Times New Roman" w:cs="Times New Roman" w:hint="eastAsia"/>
         </w:rPr>
       </w:pPr>
       <w:r>
@@ -420,13 +420,59 @@
     <w:p>
       <w:pPr>
         <w:rPr>
-          <w:rFonts w:ascii="Times New Roman" w:hAnsi="Times New Roman" w:cs="Times New Roman"/>
-        </w:rPr>
-      </w:pPr>
-      <w:r>
-        <w:rPr>
-          <w:rFonts w:ascii="Times New Roman" w:hAnsi="Times New Roman" w:cs="Times New Roman"/>
-        </w:rPr>
+          <w:rFonts w:ascii="Times New Roman" w:hAnsi="Times New Roman" w:cs="Times New Roman" w:hint="eastAsia"/>
+        </w:rPr>
+      </w:pPr>
+      <w:r>
+        <w:rPr>
+          <w:rFonts w:ascii="Times New Roman" w:hAnsi="Times New Roman" w:cs="Times New Roman"/>
+        </w:rPr>
+        <w:t>S</w:t>
+      </w:r>
+      <w:r>
+        <w:rPr>
+          <w:rFonts w:ascii="Times New Roman" w:hAnsi="Times New Roman" w:cs="Times New Roman" w:hint="eastAsia"/>
+        </w:rPr>
+        <w:t>ensitivity, true positive rate: TPR = 0.9663</w:t>
+      </w:r>
+    </w:p>
+    <w:p>
+      <w:pPr>
+        <w:rPr>
+          <w:rFonts w:ascii="Times New Roman" w:hAnsi="Times New Roman" w:cs="Times New Roman" w:hint="eastAsia"/>
+        </w:rPr>
+      </w:pPr>
+      <w:r>
+        <w:rPr>
+          <w:rFonts w:ascii="Times New Roman" w:hAnsi="Times New Roman" w:cs="Times New Roman" w:hint="eastAsia"/>
+        </w:rPr>
+        <w:t>Specificity, true negative rate: TNR = 0.9524</w:t>
+      </w:r>
+    </w:p>
+    <w:p>
+      <w:pPr>
+        <w:rPr>
+          <w:rFonts w:ascii="Times New Roman" w:hAnsi="Times New Roman" w:cs="Times New Roman"/>
+        </w:rPr>
+      </w:pPr>
+      <w:r>
+        <w:rPr>
+          <w:rFonts w:ascii="Times New Roman" w:hAnsi="Times New Roman" w:cs="Times New Roman" w:hint="eastAsia"/>
+        </w:rPr>
+        <w:t>False positive rate: FPR = 0.0476</w:t>
+      </w:r>
+    </w:p>
+    <w:p>
+      <w:pPr>
+        <w:rPr>
+          <w:rFonts w:ascii="Times New Roman" w:hAnsi="Times New Roman" w:cs="Times New Roman"/>
+        </w:rPr>
+      </w:pPr>
+      <w:r>
+        <w:rPr>
+          <w:rFonts w:ascii="Times New Roman" w:hAnsi="Times New Roman" w:cs="Times New Roman"/>
+        </w:rPr>
+        <w:lastRenderedPageBreak/>
         <w:t>Then we generated ROC curve with Party = democrat, we can notice that AUC = 0.987627.</w:t>
       </w:r>
     </w:p>
@@ -441,7 +487,6 @@
           <w:rFonts w:ascii="Times New Roman" w:hAnsi="Times New Roman" w:cs="Times New Roman"/>
           <w:noProof/>
         </w:rPr>
-        <w:lastRenderedPageBreak/>
         <w:drawing>
           <wp:inline distT="0" distB="0" distL="0" distR="0" wp14:anchorId="16014D87" wp14:editId="4B080377">
             <wp:extent cx="5486400" cy="2914650"/>
@@ -736,7 +781,7 @@
     <w:p>
       <w:pPr>
         <w:rPr>
-          <w:rFonts w:ascii="Times New Roman" w:hAnsi="Times New Roman" w:cs="Times New Roman" w:hint="eastAsia"/>
+          <w:rFonts w:ascii="Times New Roman" w:hAnsi="Times New Roman" w:cs="Times New Roman"/>
         </w:rPr>
       </w:pPr>
       <w:r>
@@ -783,7 +828,7 @@
     <w:p>
       <w:pPr>
         <w:rPr>
-          <w:rFonts w:ascii="Times New Roman" w:hAnsi="Times New Roman" w:cs="Times New Roman" w:hint="eastAsia"/>
+          <w:rFonts w:ascii="Times New Roman" w:hAnsi="Times New Roman" w:cs="Times New Roman"/>
         </w:rPr>
       </w:pPr>
       <w:r>
@@ -848,6 +893,69 @@
       </w:pPr>
       <w:r>
         <w:rPr>
+          <w:rFonts w:ascii="Times New Roman" w:hAnsi="Times New Roman" w:cs="Times New Roman"/>
+        </w:rPr>
+        <w:t>S</w:t>
+      </w:r>
+      <w:r>
+        <w:rPr>
+          <w:rFonts w:ascii="Times New Roman" w:hAnsi="Times New Roman" w:cs="Times New Roman" w:hint="eastAsia"/>
+        </w:rPr>
+        <w:t>ensitivity, true positive rate: TPR = 0.</w:t>
+      </w:r>
+      <w:r>
+        <w:rPr>
+          <w:rFonts w:ascii="Times New Roman" w:hAnsi="Times New Roman" w:cs="Times New Roman" w:hint="eastAsia"/>
+        </w:rPr>
+        <w:t>8914</w:t>
+      </w:r>
+    </w:p>
+    <w:p>
+      <w:pPr>
+        <w:rPr>
+          <w:rFonts w:ascii="Times New Roman" w:hAnsi="Times New Roman" w:cs="Times New Roman" w:hint="eastAsia"/>
+        </w:rPr>
+      </w:pPr>
+      <w:r>
+        <w:rPr>
+          <w:rFonts w:ascii="Times New Roman" w:hAnsi="Times New Roman" w:cs="Times New Roman" w:hint="eastAsia"/>
+        </w:rPr>
+        <w:t>Specificity, true negative rate: TNR = 0.9</w:t>
+      </w:r>
+      <w:r>
+        <w:rPr>
+          <w:rFonts w:ascii="Times New Roman" w:hAnsi="Times New Roman" w:cs="Times New Roman" w:hint="eastAsia"/>
+        </w:rPr>
+        <w:t>167</w:t>
+      </w:r>
+    </w:p>
+    <w:p>
+      <w:pPr>
+        <w:rPr>
+          <w:rFonts w:ascii="Times New Roman" w:hAnsi="Times New Roman" w:cs="Times New Roman"/>
+        </w:rPr>
+      </w:pPr>
+      <w:r>
+        <w:rPr>
+          <w:rFonts w:ascii="Times New Roman" w:hAnsi="Times New Roman" w:cs="Times New Roman" w:hint="eastAsia"/>
+        </w:rPr>
+        <w:t>False positive rate: FPR = 0.0</w:t>
+      </w:r>
+      <w:r>
+        <w:rPr>
+          <w:rFonts w:ascii="Times New Roman" w:hAnsi="Times New Roman" w:cs="Times New Roman" w:hint="eastAsia"/>
+        </w:rPr>
+        <w:t>833</w:t>
+      </w:r>
+    </w:p>
+    <w:p>
+      <w:pPr>
+        <w:rPr>
+          <w:rFonts w:ascii="Times New Roman" w:hAnsi="Times New Roman" w:cs="Times New Roman"/>
+        </w:rPr>
+      </w:pPr>
+      <w:r>
+        <w:rPr>
           <w:rFonts w:ascii="Times New Roman" w:hAnsi="Times New Roman" w:cs="Times New Roman" w:hint="eastAsia"/>
         </w:rPr>
         <w:t>ROC curve with Party = democrat (AUC = 0.972735)</w:t>
@@ -856,7 +964,7 @@
     <w:p>
       <w:pPr>
         <w:rPr>
-          <w:rFonts w:ascii="Times New Roman" w:hAnsi="Times New Roman" w:cs="Times New Roman" w:hint="eastAsia"/>
+          <w:rFonts w:ascii="Times New Roman" w:hAnsi="Times New Roman" w:cs="Times New Roman"/>
         </w:rPr>
       </w:pPr>
       <w:r>
@@ -904,26 +1012,20 @@
     <w:p>
       <w:pPr>
         <w:rPr>
-          <w:rFonts w:ascii="Times New Roman" w:hAnsi="Times New Roman" w:cs="Times New Roman" w:hint="eastAsia"/>
-        </w:rPr>
-      </w:pPr>
-      <w:r>
-        <w:rPr>
-          <w:rFonts w:ascii="Times New Roman" w:hAnsi="Times New Roman" w:cs="Times New Roman" w:hint="eastAsia"/>
-        </w:rPr>
-        <w:t xml:space="preserve">ROC curve with Party = </w:t>
-      </w:r>
-      <w:r>
-        <w:rPr>
-          <w:rFonts w:ascii="Times New Roman" w:hAnsi="Times New Roman" w:cs="Times New Roman" w:hint="eastAsia"/>
-        </w:rPr>
-        <w:t>republican</w:t>
-      </w:r>
-    </w:p>
-    <w:p>
-      <w:pPr>
-        <w:rPr>
-          <w:rFonts w:ascii="Times New Roman" w:hAnsi="Times New Roman" w:cs="Times New Roman" w:hint="eastAsia"/>
+          <w:rFonts w:ascii="Times New Roman" w:hAnsi="Times New Roman" w:cs="Times New Roman"/>
+        </w:rPr>
+      </w:pPr>
+      <w:r>
+        <w:rPr>
+          <w:rFonts w:ascii="Times New Roman" w:hAnsi="Times New Roman" w:cs="Times New Roman" w:hint="eastAsia"/>
+        </w:rPr>
+        <w:t>ROC curve with Party = republican</w:t>
+      </w:r>
+    </w:p>
+    <w:p>
+      <w:pPr>
+        <w:rPr>
+          <w:rFonts w:ascii="Times New Roman" w:hAnsi="Times New Roman" w:cs="Times New Roman"/>
         </w:rPr>
       </w:pPr>
       <w:r>
@@ -970,7 +1072,7 @@
     <w:p>
       <w:pPr>
         <w:rPr>
-          <w:rFonts w:ascii="Times New Roman" w:hAnsi="Times New Roman" w:cs="Times New Roman" w:hint="eastAsia"/>
+          <w:rFonts w:ascii="Times New Roman" w:hAnsi="Times New Roman" w:cs="Times New Roman"/>
         </w:rPr>
       </w:pPr>
       <w:r>
@@ -983,7 +1085,7 @@
     <w:p>
       <w:pPr>
         <w:rPr>
-          <w:rFonts w:ascii="Times New Roman" w:hAnsi="Times New Roman" w:cs="Times New Roman" w:hint="eastAsia"/>
+          <w:rFonts w:ascii="Times New Roman" w:hAnsi="Times New Roman" w:cs="Times New Roman"/>
         </w:rPr>
       </w:pPr>
       <w:r>
@@ -1031,7 +1133,7 @@
     <w:p>
       <w:pPr>
         <w:rPr>
-          <w:rFonts w:ascii="Times New Roman" w:hAnsi="Times New Roman" w:cs="Times New Roman" w:hint="eastAsia"/>
+          <w:rFonts w:ascii="Times New Roman" w:hAnsi="Times New Roman" w:cs="Times New Roman"/>
         </w:rPr>
       </w:pPr>
       <w:r>
@@ -1113,25 +1215,13 @@
         <w:rPr>
           <w:rFonts w:ascii="Times New Roman" w:hAnsi="Times New Roman" w:cs="Times New Roman"/>
         </w:rPr>
-        <w:t>model has 0.9</w:t>
-      </w:r>
-      <w:r>
-        <w:rPr>
-          <w:rFonts w:ascii="Times New Roman" w:hAnsi="Times New Roman" w:cs="Times New Roman"/>
-        </w:rPr>
-        <w:t>58621</w:t>
-      </w:r>
-      <w:r>
-        <w:rPr>
-          <w:rFonts w:ascii="Times New Roman" w:hAnsi="Times New Roman" w:cs="Times New Roman"/>
-        </w:rPr>
-        <w:t xml:space="preserve"> of accuracy to predict the actual value.</w:t>
-      </w:r>
-    </w:p>
-    <w:p>
-      <w:pPr>
-        <w:rPr>
-          <w:rFonts w:ascii="Times New Roman" w:hAnsi="Times New Roman" w:cs="Times New Roman" w:hint="eastAsia"/>
+        <w:t>model has 0.958621 of accuracy to predict the actual value.</w:t>
+      </w:r>
+    </w:p>
+    <w:p>
+      <w:pPr>
+        <w:rPr>
+          <w:rFonts w:ascii="Times New Roman" w:hAnsi="Times New Roman" w:cs="Times New Roman"/>
         </w:rPr>
       </w:pPr>
       <w:r>
@@ -1178,7 +1268,7 @@
     <w:p>
       <w:pPr>
         <w:rPr>
-          <w:rFonts w:ascii="Times New Roman" w:hAnsi="Times New Roman" w:cs="Times New Roman" w:hint="eastAsia"/>
+          <w:rFonts w:ascii="Times New Roman" w:hAnsi="Times New Roman" w:cs="Times New Roman"/>
         </w:rPr>
       </w:pPr>
       <w:r>
@@ -1238,37 +1328,100 @@
     <w:p>
       <w:pPr>
         <w:rPr>
+          <w:rFonts w:ascii="Times New Roman" w:hAnsi="Times New Roman" w:cs="Times New Roman" w:hint="eastAsia"/>
+        </w:rPr>
+      </w:pPr>
+      <w:r>
+        <w:rPr>
+          <w:rFonts w:ascii="Times New Roman" w:hAnsi="Times New Roman" w:cs="Times New Roman"/>
+        </w:rPr>
+        <w:t>S</w:t>
+      </w:r>
+      <w:r>
+        <w:rPr>
+          <w:rFonts w:ascii="Times New Roman" w:hAnsi="Times New Roman" w:cs="Times New Roman" w:hint="eastAsia"/>
+        </w:rPr>
+        <w:t>ensitivity, true positive rate: TPR = 0.</w:t>
+      </w:r>
+      <w:r>
+        <w:rPr>
+          <w:rFonts w:ascii="Times New Roman" w:hAnsi="Times New Roman" w:cs="Times New Roman" w:hint="eastAsia"/>
+        </w:rPr>
+        <w:t>9588</w:t>
+      </w:r>
+    </w:p>
+    <w:p>
+      <w:pPr>
+        <w:rPr>
+          <w:rFonts w:ascii="Times New Roman" w:hAnsi="Times New Roman" w:cs="Times New Roman" w:hint="eastAsia"/>
+        </w:rPr>
+      </w:pPr>
+      <w:r>
+        <w:rPr>
+          <w:rFonts w:ascii="Times New Roman" w:hAnsi="Times New Roman" w:cs="Times New Roman" w:hint="eastAsia"/>
+        </w:rPr>
+        <w:t>Specificity, true negative rate: TNR = 0.95</w:t>
+      </w:r>
+      <w:r>
+        <w:rPr>
+          <w:rFonts w:ascii="Times New Roman" w:hAnsi="Times New Roman" w:cs="Times New Roman" w:hint="eastAsia"/>
+        </w:rPr>
+        <w:t>83</w:t>
+      </w:r>
+    </w:p>
+    <w:p>
+      <w:pPr>
+        <w:rPr>
+          <w:rFonts w:ascii="Times New Roman" w:hAnsi="Times New Roman" w:cs="Times New Roman"/>
+        </w:rPr>
+      </w:pPr>
+      <w:r>
+        <w:rPr>
+          <w:rFonts w:ascii="Times New Roman" w:hAnsi="Times New Roman" w:cs="Times New Roman" w:hint="eastAsia"/>
+        </w:rPr>
+        <w:t>False positive rate: FPR = 0.04</w:t>
+      </w:r>
+      <w:r>
+        <w:rPr>
+          <w:rFonts w:ascii="Times New Roman" w:hAnsi="Times New Roman" w:cs="Times New Roman" w:hint="eastAsia"/>
+        </w:rPr>
+        <w:t>17</w:t>
+      </w:r>
+      <w:bookmarkStart w:id="3" w:name="_GoBack"/>
+      <w:bookmarkEnd w:id="3"/>
+    </w:p>
+    <w:p>
+      <w:pPr>
+        <w:rPr>
+          <w:noProof/>
+        </w:rPr>
+      </w:pPr>
+      <w:r>
+        <w:rPr>
           <w:rFonts w:hint="eastAsia"/>
           <w:noProof/>
         </w:rPr>
+        <w:t>Next, we got the ROC curve for model-3</w:t>
+      </w:r>
+    </w:p>
+    <w:p>
+      <w:pPr>
+        <w:rPr>
+          <w:noProof/>
+        </w:rPr>
       </w:pPr>
       <w:r>
         <w:rPr>
           <w:rFonts w:hint="eastAsia"/>
           <w:noProof/>
         </w:rPr>
-        <w:t>Next, we got the ROC curve for model-3</w:t>
-      </w:r>
-    </w:p>
-    <w:p>
-      <w:pPr>
-        <w:rPr>
-          <w:rFonts w:hint="eastAsia"/>
-          <w:noProof/>
-        </w:rPr>
-      </w:pPr>
-      <w:r>
-        <w:rPr>
-          <w:rFonts w:hint="eastAsia"/>
-          <w:noProof/>
-        </w:rPr>
         <w:t>Below is ROC curve with Party = democrat (AUC = 0.989032)</w:t>
       </w:r>
     </w:p>
     <w:p>
       <w:pPr>
         <w:rPr>
-          <w:rFonts w:ascii="Times New Roman" w:hAnsi="Times New Roman" w:cs="Times New Roman" w:hint="eastAsia"/>
+          <w:rFonts w:ascii="Times New Roman" w:hAnsi="Times New Roman" w:cs="Times New Roman"/>
         </w:rPr>
       </w:pPr>
       <w:r>
@@ -1316,7 +1469,7 @@
     <w:p>
       <w:pPr>
         <w:rPr>
-          <w:rFonts w:ascii="Times New Roman" w:hAnsi="Times New Roman" w:cs="Times New Roman" w:hint="eastAsia"/>
+          <w:rFonts w:ascii="Times New Roman" w:hAnsi="Times New Roman" w:cs="Times New Roman"/>
         </w:rPr>
       </w:pPr>
       <w:r>
@@ -1329,7 +1482,7 @@
     <w:p>
       <w:pPr>
         <w:rPr>
-          <w:rFonts w:ascii="Times New Roman" w:hAnsi="Times New Roman" w:cs="Times New Roman" w:hint="eastAsia"/>
+          <w:rFonts w:ascii="Times New Roman" w:hAnsi="Times New Roman" w:cs="Times New Roman"/>
         </w:rPr>
       </w:pPr>
       <w:r>
@@ -1376,7 +1529,7 @@
     <w:p>
       <w:pPr>
         <w:rPr>
-          <w:rFonts w:ascii="Times New Roman" w:hAnsi="Times New Roman" w:cs="Times New Roman" w:hint="eastAsia"/>
+          <w:rFonts w:ascii="Times New Roman" w:hAnsi="Times New Roman" w:cs="Times New Roman"/>
         </w:rPr>
       </w:pPr>
       <w:r>
@@ -1389,7 +1542,7 @@
     <w:p>
       <w:pPr>
         <w:rPr>
-          <w:rFonts w:ascii="Times New Roman" w:hAnsi="Times New Roman" w:cs="Times New Roman" w:hint="eastAsia"/>
+          <w:rFonts w:ascii="Times New Roman" w:hAnsi="Times New Roman" w:cs="Times New Roman"/>
         </w:rPr>
       </w:pPr>
       <w:r>
@@ -1437,7 +1590,7 @@
     <w:p>
       <w:pPr>
         <w:rPr>
-          <w:rFonts w:ascii="Times New Roman" w:hAnsi="Times New Roman" w:cs="Times New Roman" w:hint="eastAsia"/>
+          <w:rFonts w:ascii="Times New Roman" w:hAnsi="Times New Roman" w:cs="Times New Roman"/>
         </w:rPr>
       </w:pPr>
       <w:r>
@@ -1484,7 +1637,7 @@
     <w:p>
       <w:pPr>
         <w:rPr>
-          <w:rFonts w:ascii="Times New Roman" w:hAnsi="Times New Roman" w:cs="Times New Roman" w:hint="eastAsia"/>
+          <w:rFonts w:ascii="Times New Roman" w:hAnsi="Times New Roman" w:cs="Times New Roman"/>
           <w:b/>
           <w:sz w:val="36"/>
           <w:szCs w:val="36"/>
@@ -1503,7 +1656,7 @@
     <w:p>
       <w:pPr>
         <w:rPr>
-          <w:rFonts w:ascii="Times New Roman" w:hAnsi="Times New Roman" w:cs="Times New Roman" w:hint="eastAsia"/>
+          <w:rFonts w:ascii="Times New Roman" w:hAnsi="Times New Roman" w:cs="Times New Roman"/>
         </w:rPr>
       </w:pPr>
       <w:r>
@@ -1536,8 +1689,6 @@
         </w:rPr>
         <w:t xml:space="preserve"> fit in data sets.</w:t>
       </w:r>
-      <w:bookmarkStart w:id="3" w:name="_GoBack"/>
-      <w:bookmarkEnd w:id="3"/>
     </w:p>
     <w:p>
       <w:pPr>
@@ -2286,7 +2437,7 @@
 </file>
 
 <file path=customXml/itemProps1.xml><?xml version="1.0" encoding="utf-8"?>
-<ds:datastoreItem xmlns:ds="http://schemas.openxmlformats.org/officeDocument/2006/customXml" ds:itemID="{16EF1198-F562-4A5B-B4D9-1FF51AE1A494}">
+<ds:datastoreItem xmlns:ds="http://schemas.openxmlformats.org/officeDocument/2006/customXml" ds:itemID="{169C7F66-7E58-4F9E-8BE8-AAB5B982356A}">
   <ds:schemaRefs>
     <ds:schemaRef ds:uri="http://schemas.openxmlformats.org/officeDocument/2006/bibliography"/>
   </ds:schemaRefs>

</xml_diff>